<commit_message>
Se corrigio el issue #8 Ademas de otro relacionado con Curso
</commit_message>
<xml_diff>
--- a/output.docx
+++ b/output.docx
@@ -337,7 +337,7 @@
                       <w:rFonts w:ascii="Gill Sans MT" w:hAnsi="Gill Sans MT"/>
                       <w:color w:val="000000" w:themeColor="text1"/>
                     </w:rPr>
-                    <w:t/>
+                    <w:t xml:space="preserve">Ciencias Químicas</w:t>
                   </w:r>
                 </w:p>
               </w:tc>
@@ -700,7 +700,7 @@
                       <w:rFonts w:ascii="Gill Sans MT" w:hAnsi="Gill Sans MT"/>
                       <w:color w:val="000000" w:themeColor="text1"/>
                     </w:rPr>
-                    <w:t xml:space="preserve">AFBG</w:t>
+                    <w:t xml:space="preserve">AFT</w:t>
                   </w:r>
                 </w:p>
               </w:tc>
@@ -961,7 +961,7 @@
                       <w:i/>
                       <w:color w:val="000000" w:themeColor="text1"/>
                     </w:rPr>
-                    <w:t/>
+                    <w:t xml:space="preserve">4</w:t>
                   </w:r>
                 </w:p>
               </w:tc>
@@ -984,7 +984,7 @@
                       <w:rFonts w:ascii="Gill Sans MT" w:hAnsi="Gill Sans MT"/>
                       <w:color w:val="000000" w:themeColor="text1"/>
                     </w:rPr>
-                    <w:t/>
+                    <w:t xml:space="preserve">4</w:t>
                   </w:r>
                 </w:p>
               </w:tc>
@@ -1007,7 +1007,7 @@
                       <w:rFonts w:ascii="Gill Sans MT" w:hAnsi="Gill Sans MT"/>
                       <w:color w:val="000000" w:themeColor="text1"/>
                     </w:rPr>
-                    <w:t/>
+                    <w:t xml:space="preserve">4</w:t>
                   </w:r>
                 </w:p>
               </w:tc>
@@ -1031,7 +1031,7 @@
                       <w:rFonts w:ascii="Gill Sans MT" w:hAnsi="Gill Sans MT"/>
                       <w:color w:val="000000" w:themeColor="text1"/>
                     </w:rPr>
-                    <w:t/>
+                    <w:t xml:space="preserve">120</w:t>
                   </w:r>
                 </w:p>
               </w:tc>
@@ -1178,7 +1178,7 @@
                       <w:rFonts w:ascii="Gill Sans MT" w:hAnsi="Gill Sans MT"/>
                       <w:color w:val="000000" w:themeColor="text1"/>
                     </w:rPr>
-                    <w:t xml:space="preserve">Curso</w:t>
+                    <w:t xml:space="preserve">Seminario</w:t>
                   </w:r>
                   <w:r>
                     <w:rPr>
@@ -1583,7 +1583,7 @@
                       <w:rFonts w:ascii="Gill Sans MT" w:hAnsi="Gill Sans MT"/>
                       <w:color w:val="000000" w:themeColor="text1"/>
                     </w:rPr>
-                    <w:t xml:space="preserve">40</w:t>
+                    <w:t xml:space="preserve">25</w:t>
                   </w:r>
                 </w:p>
               </w:tc>
@@ -2350,7 +2350,7 @@
                       <w:i/>
                       <w:color w:val="000000" w:themeColor="text1"/>
                     </w:rPr>
-                    <w:t xml:space="preserve">Múltiples</w:t>
+                    <w:t xml:space="preserve">Interfacultad</w:t>
                   </w:r>
                 </w:p>
               </w:tc>
@@ -2469,7 +2469,7 @@
                       <w:rFonts w:ascii="Gill Sans MT" w:hAnsi="Gill Sans MT"/>
                       <w:color w:val="000000" w:themeColor="text1"/>
                     </w:rPr>
-                    <w:t xml:space="preserve">Esta experiencia educativa se localiza en el AFBG , cuenta con 0 horas teóricas, 0 horas prácticas y 0 créditos y tiene equivalencia con la(s) experiencia(s) educativa(s) -E- dentro del plan de estudios 2020</w:t>
+                    <w:t xml:space="preserve">Esta experiencia educativa se localiza en el AFT , cuenta con 2 horas teóricas, 1 horas prácticas y 1 créditos , que integran el plan de estudios 2020.</w:t>
                   </w:r>
                   <w:r>
                     <w:br/>

</xml_diff>

<commit_message>
Issue no#3 arreglado Se relacionaron los campos de los checkbox de manera adecuada
</commit_message>
<xml_diff>
--- a/output.docx
+++ b/output.docx
@@ -337,7 +337,7 @@
                       <w:rFonts w:ascii="Gill Sans MT" w:hAnsi="Gill Sans MT"/>
                       <w:color w:val="000000" w:themeColor="text1"/>
                     </w:rPr>
-                    <w:t xml:space="preserve">Ciencias Químicas</w:t>
+                    <w:t xml:space="preserve">Arquitectura</w:t>
                   </w:r>
                 </w:p>
               </w:tc>
@@ -700,7 +700,7 @@
                       <w:rFonts w:ascii="Gill Sans MT" w:hAnsi="Gill Sans MT"/>
                       <w:color w:val="000000" w:themeColor="text1"/>
                     </w:rPr>
-                    <w:t xml:space="preserve">AFT</w:t>
+                    <w:t xml:space="preserve">AFBG</w:t>
                   </w:r>
                 </w:p>
               </w:tc>
@@ -961,7 +961,7 @@
                       <w:i/>
                       <w:color w:val="000000" w:themeColor="text1"/>
                     </w:rPr>
-                    <w:t xml:space="preserve">4</w:t>
+                    <w:t/>
                   </w:r>
                 </w:p>
               </w:tc>
@@ -984,7 +984,7 @@
                       <w:rFonts w:ascii="Gill Sans MT" w:hAnsi="Gill Sans MT"/>
                       <w:color w:val="000000" w:themeColor="text1"/>
                     </w:rPr>
-                    <w:t xml:space="preserve">4</w:t>
+                    <w:t/>
                   </w:r>
                 </w:p>
               </w:tc>
@@ -1007,7 +1007,7 @@
                       <w:rFonts w:ascii="Gill Sans MT" w:hAnsi="Gill Sans MT"/>
                       <w:color w:val="000000" w:themeColor="text1"/>
                     </w:rPr>
-                    <w:t xml:space="preserve">4</w:t>
+                    <w:t/>
                   </w:r>
                 </w:p>
               </w:tc>
@@ -1031,7 +1031,7 @@
                       <w:rFonts w:ascii="Gill Sans MT" w:hAnsi="Gill Sans MT"/>
                       <w:color w:val="000000" w:themeColor="text1"/>
                     </w:rPr>
-                    <w:t xml:space="preserve">120</w:t>
+                    <w:t/>
                   </w:r>
                 </w:p>
               </w:tc>
@@ -1178,7 +1178,7 @@
                       <w:rFonts w:ascii="Gill Sans MT" w:hAnsi="Gill Sans MT"/>
                       <w:color w:val="000000" w:themeColor="text1"/>
                     </w:rPr>
-                    <w:t xml:space="preserve">Seminario</w:t>
+                    <w:t xml:space="preserve">Curso</w:t>
                   </w:r>
                   <w:r>
                     <w:rPr>
@@ -1583,7 +1583,7 @@
                       <w:rFonts w:ascii="Gill Sans MT" w:hAnsi="Gill Sans MT"/>
                       <w:color w:val="000000" w:themeColor="text1"/>
                     </w:rPr>
-                    <w:t xml:space="preserve">25</w:t>
+                    <w:t xml:space="preserve">40</w:t>
                   </w:r>
                 </w:p>
               </w:tc>
@@ -2350,7 +2350,7 @@
                       <w:i/>
                       <w:color w:val="000000" w:themeColor="text1"/>
                     </w:rPr>
-                    <w:t xml:space="preserve">Interfacultad</w:t>
+                    <w:t xml:space="preserve">Interprograma Educativo</w:t>
                   </w:r>
                 </w:p>
               </w:tc>
@@ -2469,7 +2469,7 @@
                       <w:rFonts w:ascii="Gill Sans MT" w:hAnsi="Gill Sans MT"/>
                       <w:color w:val="000000" w:themeColor="text1"/>
                     </w:rPr>
-                    <w:t xml:space="preserve">Esta experiencia educativa se localiza en el AFT , cuenta con 2 horas teóricas, 1 horas prácticas y 1 créditos , que integran el plan de estudios 2020.</w:t>
+                    <w:t xml:space="preserve">Esta experiencia educativa se localiza en el AFBG , cuenta con 0 horas teóricas, 0 horas prácticas y 0 créditos y tiene equivalencia con la(s) experiencia(s) educativa(s) -E- dentro del plan de estudios 2020</w:t>
                   </w:r>
                   <w:r>
                     <w:br/>
@@ -3188,6 +3188,116 @@
                       <w:color w:val="000000" w:themeColor="text1"/>
                     </w:rPr>
                   </w:pPr>
+                  <w:r>
+                    <w:rPr>
+                      <w:rFonts w:ascii="Gill Sans MT" w:hAnsi="Gill Sans MT"/>
+                      <w:color w:val="000000" w:themeColor="text1"/>
+                    </w:rPr>
+                    <w:t xml:space="preserve">-Matriz de clasificación</w:t>
+                  </w:r>
+                  <w:r>
+                    <w:br/>
+                  </w:r>
+                  <w:r>
+                    <w:rPr>
+                      <w:rFonts w:ascii="Gill Sans MT" w:hAnsi="Gill Sans MT"/>
+                      <w:color w:val="000000" w:themeColor="text1"/>
+                    </w:rPr>
+                    <w:t xml:space="preserve">-Reportes de lectura</w:t>
+                  </w:r>
+                  <w:r>
+                    <w:br/>
+                  </w:r>
+                  <w:r>
+                    <w:rPr>
+                      <w:rFonts w:ascii="Gill Sans MT" w:hAnsi="Gill Sans MT"/>
+                      <w:color w:val="000000" w:themeColor="text1"/>
+                    </w:rPr>
+                    <w:t xml:space="preserve">-Bitácoras</w:t>
+                  </w:r>
+                  <w:r>
+                    <w:br/>
+                  </w:r>
+                  <w:r>
+                    <w:rPr>
+                      <w:rFonts w:ascii="Gill Sans MT" w:hAnsi="Gill Sans MT"/>
+                      <w:color w:val="000000" w:themeColor="text1"/>
+                    </w:rPr>
+                    <w:t xml:space="preserve">-Aprendizaje basado en TIC</w:t>
+                  </w:r>
+                  <w:r>
+                    <w:br/>
+                  </w:r>
+                  <w:r>
+                    <w:rPr>
+                      <w:rFonts w:ascii="Gill Sans MT" w:hAnsi="Gill Sans MT"/>
+                      <w:color w:val="000000" w:themeColor="text1"/>
+                    </w:rPr>
+                    <w:t xml:space="preserve">-Experimentos</w:t>
+                  </w:r>
+                  <w:r>
+                    <w:br/>
+                  </w:r>
+                  <w:r>
+                    <w:rPr>
+                      <w:rFonts w:ascii="Gill Sans MT" w:hAnsi="Gill Sans MT"/>
+                      <w:color w:val="000000" w:themeColor="text1"/>
+                    </w:rPr>
+                    <w:t xml:space="preserve">-Guión de prácticas</w:t>
+                  </w:r>
+                  <w:r>
+                    <w:br/>
+                  </w:r>
+                  <w:r>
+                    <w:rPr>
+                      <w:rFonts w:ascii="Gill Sans MT" w:hAnsi="Gill Sans MT"/>
+                      <w:color w:val="000000" w:themeColor="text1"/>
+                    </w:rPr>
+                    <w:t xml:space="preserve">-Imitación de modelos</w:t>
+                  </w:r>
+                  <w:r>
+                    <w:br/>
+                  </w:r>
+                  <w:r>
+                    <w:rPr>
+                      <w:rFonts w:ascii="Gill Sans MT" w:hAnsi="Gill Sans MT"/>
+                      <w:color w:val="000000" w:themeColor="text1"/>
+                    </w:rPr>
+                    <w:t xml:space="preserve">-Planteamiento de hipótesis</w:t>
+                  </w:r>
+                  <w:r>
+                    <w:br/>
+                  </w:r>
+                  <w:r>
+                    <w:rPr>
+                      <w:rFonts w:ascii="Gill Sans MT" w:hAnsi="Gill Sans MT"/>
+                      <w:color w:val="000000" w:themeColor="text1"/>
+                    </w:rPr>
+                    <w:t xml:space="preserve">-Esquema radial</w:t>
+                  </w:r>
+                  <w:r>
+                    <w:br/>
+                  </w:r>
+                  <w:r>
+                    <w:rPr>
+                      <w:rFonts w:ascii="Gill Sans MT" w:hAnsi="Gill Sans MT"/>
+                      <w:color w:val="000000" w:themeColor="text1"/>
+                    </w:rPr>
+                    <w:t xml:space="preserve">-Investigación con tutoría</w:t>
+                  </w:r>
+                  <w:r>
+                    <w:br/>
+                  </w:r>
+                  <w:r>
+                    <w:rPr>
+                      <w:rFonts w:ascii="Gill Sans MT" w:hAnsi="Gill Sans MT"/>
+                      <w:color w:val="000000" w:themeColor="text1"/>
+                    </w:rPr>
+                    <w:t xml:space="preserve">-Red semántica</w:t>
+                  </w:r>
+                  <w:r>
+                    <w:br/>
+                  </w:r>
                   <w:r>
                     <w:rPr>
                       <w:rFonts w:ascii="Gill Sans MT" w:hAnsi="Gill Sans MT"/>

</xml_diff>

<commit_message>
Se ordenaron los campos de Dependencias, Dependencia,Programa Educativo Arreglado problema con Campus
</commit_message>
<xml_diff>
--- a/output.docx
+++ b/output.docx
@@ -192,7 +192,7 @@
                       <w:rFonts w:ascii="Gill Sans MT" w:hAnsi="Gill Sans MT"/>
                       <w:color w:val="000000" w:themeColor="text1"/>
                     </w:rPr>
-                    <w:t xml:space="preserve">Arquitectura</w:t>
+                    <w:t xml:space="preserve">Ingeniería Naval</w:t>
                   </w:r>
                 </w:p>
               </w:tc>
@@ -257,7 +257,7 @@
                       <w:iCs/>
                       <w:color w:val="000000" w:themeColor="text1"/>
                     </w:rPr>
-                    <w:t xml:space="preserve">Xalapa</w:t>
+                    <w:t xml:space="preserve">Veracruz</w:t>
                   </w:r>
                 </w:p>
               </w:tc>
@@ -337,7 +337,7 @@
                       <w:rFonts w:ascii="Gill Sans MT" w:hAnsi="Gill Sans MT"/>
                       <w:color w:val="000000" w:themeColor="text1"/>
                     </w:rPr>
-                    <w:t xml:space="preserve">Arquitectura</w:t>
+                    <w:t xml:space="preserve">Ciencias Químicas</w:t>
                   </w:r>
                 </w:p>
               </w:tc>
@@ -3188,116 +3188,6 @@
                       <w:color w:val="000000" w:themeColor="text1"/>
                     </w:rPr>
                   </w:pPr>
-                  <w:r>
-                    <w:rPr>
-                      <w:rFonts w:ascii="Gill Sans MT" w:hAnsi="Gill Sans MT"/>
-                      <w:color w:val="000000" w:themeColor="text1"/>
-                    </w:rPr>
-                    <w:t xml:space="preserve">-Matriz de clasificación</w:t>
-                  </w:r>
-                  <w:r>
-                    <w:br/>
-                  </w:r>
-                  <w:r>
-                    <w:rPr>
-                      <w:rFonts w:ascii="Gill Sans MT" w:hAnsi="Gill Sans MT"/>
-                      <w:color w:val="000000" w:themeColor="text1"/>
-                    </w:rPr>
-                    <w:t xml:space="preserve">-Reportes de lectura</w:t>
-                  </w:r>
-                  <w:r>
-                    <w:br/>
-                  </w:r>
-                  <w:r>
-                    <w:rPr>
-                      <w:rFonts w:ascii="Gill Sans MT" w:hAnsi="Gill Sans MT"/>
-                      <w:color w:val="000000" w:themeColor="text1"/>
-                    </w:rPr>
-                    <w:t xml:space="preserve">-Bitácoras</w:t>
-                  </w:r>
-                  <w:r>
-                    <w:br/>
-                  </w:r>
-                  <w:r>
-                    <w:rPr>
-                      <w:rFonts w:ascii="Gill Sans MT" w:hAnsi="Gill Sans MT"/>
-                      <w:color w:val="000000" w:themeColor="text1"/>
-                    </w:rPr>
-                    <w:t xml:space="preserve">-Aprendizaje basado en TIC</w:t>
-                  </w:r>
-                  <w:r>
-                    <w:br/>
-                  </w:r>
-                  <w:r>
-                    <w:rPr>
-                      <w:rFonts w:ascii="Gill Sans MT" w:hAnsi="Gill Sans MT"/>
-                      <w:color w:val="000000" w:themeColor="text1"/>
-                    </w:rPr>
-                    <w:t xml:space="preserve">-Experimentos</w:t>
-                  </w:r>
-                  <w:r>
-                    <w:br/>
-                  </w:r>
-                  <w:r>
-                    <w:rPr>
-                      <w:rFonts w:ascii="Gill Sans MT" w:hAnsi="Gill Sans MT"/>
-                      <w:color w:val="000000" w:themeColor="text1"/>
-                    </w:rPr>
-                    <w:t xml:space="preserve">-Guión de prácticas</w:t>
-                  </w:r>
-                  <w:r>
-                    <w:br/>
-                  </w:r>
-                  <w:r>
-                    <w:rPr>
-                      <w:rFonts w:ascii="Gill Sans MT" w:hAnsi="Gill Sans MT"/>
-                      <w:color w:val="000000" w:themeColor="text1"/>
-                    </w:rPr>
-                    <w:t xml:space="preserve">-Imitación de modelos</w:t>
-                  </w:r>
-                  <w:r>
-                    <w:br/>
-                  </w:r>
-                  <w:r>
-                    <w:rPr>
-                      <w:rFonts w:ascii="Gill Sans MT" w:hAnsi="Gill Sans MT"/>
-                      <w:color w:val="000000" w:themeColor="text1"/>
-                    </w:rPr>
-                    <w:t xml:space="preserve">-Planteamiento de hipótesis</w:t>
-                  </w:r>
-                  <w:r>
-                    <w:br/>
-                  </w:r>
-                  <w:r>
-                    <w:rPr>
-                      <w:rFonts w:ascii="Gill Sans MT" w:hAnsi="Gill Sans MT"/>
-                      <w:color w:val="000000" w:themeColor="text1"/>
-                    </w:rPr>
-                    <w:t xml:space="preserve">-Esquema radial</w:t>
-                  </w:r>
-                  <w:r>
-                    <w:br/>
-                  </w:r>
-                  <w:r>
-                    <w:rPr>
-                      <w:rFonts w:ascii="Gill Sans MT" w:hAnsi="Gill Sans MT"/>
-                      <w:color w:val="000000" w:themeColor="text1"/>
-                    </w:rPr>
-                    <w:t xml:space="preserve">-Investigación con tutoría</w:t>
-                  </w:r>
-                  <w:r>
-                    <w:br/>
-                  </w:r>
-                  <w:r>
-                    <w:rPr>
-                      <w:rFonts w:ascii="Gill Sans MT" w:hAnsi="Gill Sans MT"/>
-                      <w:color w:val="000000" w:themeColor="text1"/>
-                    </w:rPr>
-                    <w:t xml:space="preserve">-Red semántica</w:t>
-                  </w:r>
-                  <w:r>
-                    <w:br/>
-                  </w:r>
                   <w:r>
                     <w:rPr>
                       <w:rFonts w:ascii="Gill Sans MT" w:hAnsi="Gill Sans MT"/>
@@ -4291,7 +4181,7 @@
         <w:rFonts w:ascii="Gill Sans MT" w:hAnsi="Gill Sans MT"/>
         <w:color w:val="18529D"/>
       </w:rPr>
-      <w:t xml:space="preserve">Arquitectura</w:t>
+      <w:t xml:space="preserve">Ingeniería Naval</w:t>
     </w:r>
   </w:p>
   <w:p>

</xml_diff>

<commit_message>
Se realizo el filtrado del campo Programa Educativo issue#10 Se arreglo issue #1 Campo descripcion
</commit_message>
<xml_diff>
--- a/output.docx
+++ b/output.docx
@@ -192,7 +192,7 @@
                       <w:rFonts w:ascii="Gill Sans MT" w:hAnsi="Gill Sans MT"/>
                       <w:color w:val="000000" w:themeColor="text1"/>
                     </w:rPr>
-                    <w:t xml:space="preserve">Ingeniería Naval</w:t>
+                    <w:t xml:space="preserve">Física</w:t>
                   </w:r>
                 </w:p>
               </w:tc>
@@ -257,7 +257,7 @@
                       <w:iCs/>
                       <w:color w:val="000000" w:themeColor="text1"/>
                     </w:rPr>
-                    <w:t xml:space="preserve">Veracruz</w:t>
+                    <w:t xml:space="preserve">Xalapa</w:t>
                   </w:r>
                 </w:p>
               </w:tc>
@@ -337,7 +337,7 @@
                       <w:rFonts w:ascii="Gill Sans MT" w:hAnsi="Gill Sans MT"/>
                       <w:color w:val="000000" w:themeColor="text1"/>
                     </w:rPr>
-                    <w:t xml:space="preserve">Ciencias Químicas</w:t>
+                    <w:t xml:space="preserve">Física</w:t>
                   </w:r>
                 </w:p>
               </w:tc>
@@ -961,7 +961,7 @@
                       <w:i/>
                       <w:color w:val="000000" w:themeColor="text1"/>
                     </w:rPr>
-                    <w:t/>
+                    <w:t xml:space="preserve">4</w:t>
                   </w:r>
                 </w:p>
               </w:tc>
@@ -984,7 +984,7 @@
                       <w:rFonts w:ascii="Gill Sans MT" w:hAnsi="Gill Sans MT"/>
                       <w:color w:val="000000" w:themeColor="text1"/>
                     </w:rPr>
-                    <w:t/>
+                    <w:t xml:space="preserve">7</w:t>
                   </w:r>
                 </w:p>
               </w:tc>
@@ -1007,7 +1007,7 @@
                       <w:rFonts w:ascii="Gill Sans MT" w:hAnsi="Gill Sans MT"/>
                       <w:color w:val="000000" w:themeColor="text1"/>
                     </w:rPr>
-                    <w:t/>
+                    <w:t xml:space="preserve">7</w:t>
                   </w:r>
                 </w:p>
               </w:tc>
@@ -1031,7 +1031,7 @@
                       <w:rFonts w:ascii="Gill Sans MT" w:hAnsi="Gill Sans MT"/>
                       <w:color w:val="000000" w:themeColor="text1"/>
                     </w:rPr>
-                    <w:t/>
+                    <w:t xml:space="preserve">210</w:t>
                   </w:r>
                 </w:p>
               </w:tc>
@@ -2469,7 +2469,7 @@
                       <w:rFonts w:ascii="Gill Sans MT" w:hAnsi="Gill Sans MT"/>
                       <w:color w:val="000000" w:themeColor="text1"/>
                     </w:rPr>
-                    <w:t xml:space="preserve">Esta experiencia educativa se localiza en el AFBG , cuenta con 0 horas teóricas, 0 horas prácticas y 0 créditos y tiene equivalencia con la(s) experiencia(s) educativa(s) -E- dentro del plan de estudios 2020</w:t>
+                    <w:t xml:space="preserve">Esta experiencia educativa se localiza en el AFBG , cuenta con 7 horas teóricas, 7 horas prácticas y 4 créditos , que integran el plan de estudios 2020.</w:t>
                   </w:r>
                   <w:r>
                     <w:br/>
@@ -4181,7 +4181,7 @@
         <w:rFonts w:ascii="Gill Sans MT" w:hAnsi="Gill Sans MT"/>
         <w:color w:val="18529D"/>
       </w:rPr>
-      <w:t xml:space="preserve">Ingeniería Naval</w:t>
+      <w:t xml:space="preserve">Física</w:t>
     </w:r>
   </w:p>
   <w:p>

</xml_diff>